<commit_message>
Fertig jetzt mit der ersten Einsendeaufgabe beginnen
</commit_message>
<xml_diff>
--- a/Java17c/upload/JAVA17C.docx
+++ b/Java17c/upload/JAVA17C.docx
@@ -298,17 +298,23 @@
               <w:pStyle w:val="Form-Eingabe"/>
               <w:rPr>
                 <w:color w:val="009ED5"/>
+                <w:sz w:val="24"/>
+                <w:szCs w:val="24"/>
               </w:rPr>
             </w:pPr>
             <w:r>
               <w:rPr>
                 <w:color w:val="auto"/>
+                <w:sz w:val="24"/>
+                <w:szCs w:val="24"/>
               </w:rPr>
               <w:t>Petersen</w:t>
             </w:r>
             <w:r>
               <w:rPr>
-                <w:color w:val="009ED5"/>
+                <w:color w:val="auto"/>
+                <w:sz w:val="24"/>
+                <w:szCs w:val="24"/>
               </w:rPr>
               <w:t xml:space="preserve"> </w:t>
             </w:r>
@@ -329,12 +335,16 @@
             <w:pPr>
               <w:pStyle w:val="Form-Eingabe"/>
               <w:rPr>
-                <w:color w:val="auto"/>
+                <w:color w:val="009ED5"/>
+                <w:sz w:val="24"/>
+                <w:szCs w:val="24"/>
               </w:rPr>
             </w:pPr>
             <w:r>
               <w:rPr>
                 <w:color w:val="auto"/>
+                <w:sz w:val="24"/>
+                <w:szCs w:val="24"/>
               </w:rPr>
               <w:t>Julia</w:t>
             </w:r>
@@ -498,26 +508,18 @@
             <w:pPr>
               <w:pStyle w:val="Form-Eingabe"/>
               <w:rPr>
-                <w:color w:val="auto"/>
+                <w:color w:val="009ED5"/>
+                <w:sz w:val="24"/>
+                <w:szCs w:val="24"/>
               </w:rPr>
             </w:pPr>
             <w:r>
               <w:rPr>
                 <w:color w:val="auto"/>
+                <w:sz w:val="24"/>
+                <w:szCs w:val="24"/>
               </w:rPr>
-              <w:t>24329</w:t>
-            </w:r>
-            <w:r>
-              <w:rPr>
-                <w:color w:val="009ED5"/>
-              </w:rPr>
-              <w:t xml:space="preserve"> </w:t>
-            </w:r>
-            <w:r>
-              <w:rPr>
-                <w:color w:val="auto"/>
-              </w:rPr>
-              <w:t>Rantzau</w:t>
+              <w:t>24329 Rantzau</w:t>
             </w:r>
           </w:p>
         </w:tc>
@@ -536,12 +538,16 @@
             <w:pPr>
               <w:pStyle w:val="Form-Eingabe"/>
               <w:rPr>
-                <w:color w:val="auto"/>
+                <w:color w:val="009ED5"/>
+                <w:sz w:val="24"/>
+                <w:szCs w:val="24"/>
               </w:rPr>
             </w:pPr>
             <w:r>
               <w:rPr>
                 <w:color w:val="auto"/>
+                <w:sz w:val="24"/>
+                <w:szCs w:val="24"/>
               </w:rPr>
               <w:t>Möhlenwisch 5</w:t>
             </w:r>
@@ -704,16 +710,27 @@
           <w:p>
             <w:pPr>
               <w:pStyle w:val="Form-Eingabe"/>
-              <w:ind w:left="0"/>
               <w:rPr>
-                <w:color w:val="auto"/>
+                <w:color w:val="009ED5"/>
+                <w:sz w:val="24"/>
+                <w:szCs w:val="24"/>
               </w:rPr>
             </w:pPr>
             <w:r>
               <w:rPr>
                 <w:color w:val="auto"/>
+                <w:sz w:val="24"/>
+                <w:szCs w:val="24"/>
               </w:rPr>
               <w:t>800408697</w:t>
+            </w:r>
+            <w:r>
+              <w:rPr>
+                <w:color w:val="009ED5"/>
+                <w:sz w:val="24"/>
+                <w:szCs w:val="24"/>
+              </w:rPr>
+              <w:t xml:space="preserve"> </w:t>
             </w:r>
           </w:p>
         </w:tc>
@@ -731,14 +748,17 @@
           <w:p>
             <w:pPr>
               <w:pStyle w:val="Form-Eingabe"/>
-              <w:ind w:left="0"/>
               <w:rPr>
-                <w:color w:val="auto"/>
+                <w:color w:val="009ED5"/>
+                <w:sz w:val="24"/>
+                <w:szCs w:val="24"/>
               </w:rPr>
             </w:pPr>
             <w:r>
               <w:rPr>
                 <w:color w:val="auto"/>
+                <w:sz w:val="24"/>
+                <w:szCs w:val="24"/>
               </w:rPr>
               <w:t>274.20</w:t>
             </w:r>
@@ -950,6 +970,20 @@
                 <w:color w:val="009ED5"/>
               </w:rPr>
             </w:pPr>
+            <w:r>
+              <w:rPr>
+                <w:color w:val="auto"/>
+                <w:sz w:val="24"/>
+                <w:szCs w:val="24"/>
+              </w:rPr>
+              <w:t>09.02.2022</w:t>
+            </w:r>
+            <w:r>
+              <w:rPr>
+                <w:color w:val="009ED5"/>
+              </w:rPr>
+              <w:t xml:space="preserve"> </w:t>
+            </w:r>
           </w:p>
         </w:tc>
         <w:tc>
@@ -1033,32 +1067,204 @@
       <w:pPr>
         <w:keepNext/>
         <w:rPr>
-          <w:color w:val="009ED5"/>
+          <w:b/>
+          <w:bCs/>
+          <w:color w:val="548DD4" w:themeColor="text2" w:themeTint="99"/>
+          <w:sz w:val="28"/>
+          <w:szCs w:val="28"/>
         </w:rPr>
       </w:pPr>
       <w:r>
         <w:rPr>
-          <w:color w:val="009ED5"/>
+          <w:b/>
+          <w:bCs/>
+          <w:color w:val="548DD4" w:themeColor="text2" w:themeTint="99"/>
+          <w:sz w:val="28"/>
+          <w:szCs w:val="28"/>
         </w:rPr>
-        <w:fldChar w:fldCharType="begin"/>
+        <w:t>Beschreibung:</w:t>
+      </w:r>
+    </w:p>
+    <w:p>
+      <w:pPr>
+        <w:keepNext/>
+        <w:rPr>
+          <w:color w:val="17365D" w:themeColor="text2" w:themeShade="BF"/>
+          <w:sz w:val="24"/>
+          <w:szCs w:val="24"/>
+        </w:rPr>
+      </w:pPr>
+      <w:r>
+        <w:rPr>
+          <w:color w:val="17365D" w:themeColor="text2" w:themeShade="BF"/>
+          <w:sz w:val="24"/>
+          <w:szCs w:val="24"/>
+        </w:rPr>
+        <w:t xml:space="preserve">Ich habe mich für die </w:t>
       </w:r>
       <w:r>
         <w:rPr>
-          <w:color w:val="009ED5"/>
+          <w:color w:val="17365D" w:themeColor="text2" w:themeShade="BF"/>
+          <w:sz w:val="24"/>
+          <w:szCs w:val="24"/>
         </w:rPr>
-        <w:instrText xml:space="preserve"> MACROBUTTON  Abbrechen </w:instrText>
+        <w:t>Datenbank</w:t>
       </w:r>
       <w:r>
         <w:rPr>
-          <w:rStyle w:val="Form-Feld"/>
+          <w:color w:val="17365D" w:themeColor="text2" w:themeShade="BF"/>
+          <w:sz w:val="24"/>
+          <w:szCs w:val="24"/>
         </w:rPr>
-        <w:instrText>[. . .]</w:instrText>
+        <w:t xml:space="preserve"> – Variante </w:t>
       </w:r>
       <w:r>
         <w:rPr>
-          <w:color w:val="009ED5"/>
+          <w:color w:val="17365D" w:themeColor="text2" w:themeShade="BF"/>
+          <w:sz w:val="24"/>
+          <w:szCs w:val="24"/>
         </w:rPr>
-        <w:fldChar w:fldCharType="end"/>
+        <w:t>entschieden</w:t>
+      </w:r>
+      <w:r>
+        <w:rPr>
+          <w:color w:val="17365D" w:themeColor="text2" w:themeShade="BF"/>
+          <w:sz w:val="24"/>
+          <w:szCs w:val="24"/>
+        </w:rPr>
+        <w:t>.</w:t>
+      </w:r>
+      <w:r>
+        <w:rPr>
+          <w:color w:val="17365D" w:themeColor="text2" w:themeShade="BF"/>
+          <w:sz w:val="24"/>
+          <w:szCs w:val="24"/>
+        </w:rPr>
+        <w:t xml:space="preserve"> </w:t>
+      </w:r>
+      <w:r>
+        <w:rPr>
+          <w:color w:val="17365D" w:themeColor="text2" w:themeShade="BF"/>
+          <w:sz w:val="24"/>
+          <w:szCs w:val="24"/>
+        </w:rPr>
+        <w:t>Die Benutzerdaten werden in der Datenbanktabelle „</w:t>
+      </w:r>
+      <w:proofErr w:type="spellStart"/>
+      <w:r>
+        <w:rPr>
+          <w:color w:val="17365D" w:themeColor="text2" w:themeShade="BF"/>
+          <w:sz w:val="24"/>
+          <w:szCs w:val="24"/>
+        </w:rPr>
+        <w:t>benutzer</w:t>
+      </w:r>
+      <w:proofErr w:type="spellEnd"/>
+      <w:r>
+        <w:rPr>
+          <w:color w:val="17365D" w:themeColor="text2" w:themeShade="BF"/>
+          <w:sz w:val="24"/>
+          <w:szCs w:val="24"/>
+        </w:rPr>
+        <w:t>“ gespeichert. Sollte</w:t>
+      </w:r>
+      <w:r>
+        <w:rPr>
+          <w:color w:val="17365D" w:themeColor="text2" w:themeShade="BF"/>
+          <w:sz w:val="24"/>
+          <w:szCs w:val="24"/>
+        </w:rPr>
+        <w:t xml:space="preserve"> der Benutzer noch nicht angelegt </w:t>
+      </w:r>
+      <w:r>
+        <w:rPr>
+          <w:color w:val="17365D" w:themeColor="text2" w:themeShade="BF"/>
+          <w:sz w:val="24"/>
+          <w:szCs w:val="24"/>
+        </w:rPr>
+        <w:t>sein</w:t>
+      </w:r>
+      <w:r>
+        <w:rPr>
+          <w:color w:val="17365D" w:themeColor="text2" w:themeShade="BF"/>
+          <w:sz w:val="24"/>
+          <w:szCs w:val="24"/>
+        </w:rPr>
+        <w:t xml:space="preserve">, </w:t>
+      </w:r>
+      <w:r>
+        <w:rPr>
+          <w:color w:val="17365D" w:themeColor="text2" w:themeShade="BF"/>
+          <w:sz w:val="24"/>
+          <w:szCs w:val="24"/>
+        </w:rPr>
+        <w:t xml:space="preserve">steht </w:t>
+      </w:r>
+      <w:proofErr w:type="gramStart"/>
+      <w:r>
+        <w:rPr>
+          <w:color w:val="17365D" w:themeColor="text2" w:themeShade="BF"/>
+          <w:sz w:val="24"/>
+          <w:szCs w:val="24"/>
+        </w:rPr>
+        <w:t xml:space="preserve">dem </w:t>
+      </w:r>
+      <w:r>
+        <w:rPr>
+          <w:color w:val="17365D" w:themeColor="text2" w:themeShade="BF"/>
+          <w:sz w:val="24"/>
+          <w:szCs w:val="24"/>
+        </w:rPr>
+        <w:t xml:space="preserve"> Anwender</w:t>
+      </w:r>
+      <w:proofErr w:type="gramEnd"/>
+      <w:r>
+        <w:rPr>
+          <w:color w:val="17365D" w:themeColor="text2" w:themeShade="BF"/>
+          <w:sz w:val="24"/>
+          <w:szCs w:val="24"/>
+        </w:rPr>
+        <w:t xml:space="preserve"> </w:t>
+      </w:r>
+      <w:r>
+        <w:rPr>
+          <w:color w:val="17365D" w:themeColor="text2" w:themeShade="BF"/>
+          <w:sz w:val="24"/>
+          <w:szCs w:val="24"/>
+        </w:rPr>
+        <w:t>eine Regist</w:t>
+      </w:r>
+      <w:r>
+        <w:rPr>
+          <w:color w:val="17365D" w:themeColor="text2" w:themeShade="BF"/>
+          <w:sz w:val="24"/>
+          <w:szCs w:val="24"/>
+        </w:rPr>
+        <w:t>r</w:t>
+      </w:r>
+      <w:r>
+        <w:rPr>
+          <w:color w:val="17365D" w:themeColor="text2" w:themeShade="BF"/>
+          <w:sz w:val="24"/>
+          <w:szCs w:val="24"/>
+        </w:rPr>
+        <w:t>ierungsfunktion</w:t>
+      </w:r>
+      <w:r>
+        <w:rPr>
+          <w:color w:val="17365D" w:themeColor="text2" w:themeShade="BF"/>
+          <w:sz w:val="24"/>
+          <w:szCs w:val="24"/>
+        </w:rPr>
+        <w:t xml:space="preserve"> zur Verfügung.</w:t>
+      </w:r>
+      <w:r>
+        <w:rPr>
+          <w:color w:val="17365D" w:themeColor="text2" w:themeShade="BF"/>
+          <w:sz w:val="24"/>
+          <w:szCs w:val="24"/>
+        </w:rPr>
+        <w:t xml:space="preserve"> </w:t>
       </w:r>
     </w:p>
     <w:p>
@@ -1142,6 +1348,7 @@
         <w:jc w:val="both"/>
       </w:pPr>
       <w:r>
+        <w:lastRenderedPageBreak/>
         <w:t>Speichern Sie sowohl die weitergeleiteten als auch die beantworteten Nachrichten in der Tabelle mit den verschickten Nachrichten ab.</w:t>
       </w:r>
     </w:p>
@@ -1150,7 +1357,6 @@
         <w:jc w:val="both"/>
       </w:pPr>
       <w:r>
-        <w:lastRenderedPageBreak/>
         <w:t>Symbole für die beiden neuen Funktionen finden Sie im Download-Bereich Ihrer Online-Lernplattform bei den Beispielen für dieses Studienheft.</w:t>
       </w:r>
     </w:p>
@@ -1182,35 +1388,212 @@
     </w:p>
     <w:p>
       <w:pPr>
+        <w:jc w:val="both"/>
+      </w:pPr>
+    </w:p>
+    <w:p>
+      <w:pPr>
         <w:keepNext/>
         <w:rPr>
-          <w:color w:val="009ED5"/>
+          <w:b/>
+          <w:bCs/>
+          <w:color w:val="548DD4" w:themeColor="text2" w:themeTint="99"/>
+          <w:sz w:val="28"/>
+          <w:szCs w:val="28"/>
         </w:rPr>
       </w:pPr>
       <w:r>
         <w:rPr>
-          <w:color w:val="009ED5"/>
+          <w:b/>
+          <w:bCs/>
+          <w:color w:val="548DD4" w:themeColor="text2" w:themeTint="99"/>
+          <w:sz w:val="28"/>
+          <w:szCs w:val="28"/>
         </w:rPr>
-        <w:fldChar w:fldCharType="begin"/>
+        <w:t>Beschreibung:</w:t>
+      </w:r>
+    </w:p>
+    <w:p>
+      <w:pPr>
+        <w:keepNext/>
+        <w:rPr>
+          <w:color w:val="17365D" w:themeColor="text2" w:themeShade="BF"/>
+          <w:sz w:val="24"/>
+          <w:szCs w:val="24"/>
+        </w:rPr>
+      </w:pPr>
+      <w:r>
+        <w:rPr>
+          <w:color w:val="17365D" w:themeColor="text2" w:themeShade="BF"/>
+          <w:sz w:val="24"/>
+          <w:szCs w:val="24"/>
+        </w:rPr>
+        <w:t xml:space="preserve">Im ersten </w:t>
       </w:r>
       <w:r>
         <w:rPr>
-          <w:color w:val="009ED5"/>
+          <w:color w:val="17365D" w:themeColor="text2" w:themeShade="BF"/>
+          <w:sz w:val="24"/>
+          <w:szCs w:val="24"/>
         </w:rPr>
-        <w:instrText xml:space="preserve"> MACROBUTTON  Abbrechen </w:instrText>
+        <w:t>Schritt wurde</w:t>
       </w:r>
       <w:r>
         <w:rPr>
-          <w:rStyle w:val="Form-Feld"/>
+          <w:color w:val="17365D" w:themeColor="text2" w:themeShade="BF"/>
+          <w:sz w:val="24"/>
+          <w:szCs w:val="24"/>
         </w:rPr>
-        <w:instrText>[. . .]</w:instrText>
+        <w:t xml:space="preserve"> in der Klasse Senden die Funktionen Weiterleiten und Beantworten ergänzt</w:t>
       </w:r>
       <w:r>
         <w:rPr>
-          <w:color w:val="009ED5"/>
+          <w:color w:val="17365D" w:themeColor="text2" w:themeShade="BF"/>
+          <w:sz w:val="24"/>
+          <w:szCs w:val="24"/>
         </w:rPr>
-        <w:fldChar w:fldCharType="end"/>
+        <w:t>.</w:t>
       </w:r>
+      <w:r>
+        <w:rPr>
+          <w:color w:val="17365D" w:themeColor="text2" w:themeShade="BF"/>
+          <w:sz w:val="24"/>
+          <w:szCs w:val="24"/>
+        </w:rPr>
+        <w:t xml:space="preserve"> </w:t>
+      </w:r>
+      <w:r>
+        <w:rPr>
+          <w:color w:val="17365D" w:themeColor="text2" w:themeShade="BF"/>
+          <w:sz w:val="24"/>
+          <w:szCs w:val="24"/>
+        </w:rPr>
+        <w:t>D</w:t>
+      </w:r>
+      <w:r>
+        <w:rPr>
+          <w:color w:val="17365D" w:themeColor="text2" w:themeShade="BF"/>
+          <w:sz w:val="24"/>
+          <w:szCs w:val="24"/>
+        </w:rPr>
+        <w:t>es weiterhin wurden die drei Funktionen auch noch der Empfangen Klasse hinzugefügt</w:t>
+      </w:r>
+      <w:r>
+        <w:rPr>
+          <w:color w:val="17365D" w:themeColor="text2" w:themeShade="BF"/>
+          <w:sz w:val="24"/>
+          <w:szCs w:val="24"/>
+        </w:rPr>
+        <w:t>,</w:t>
+      </w:r>
+      <w:r>
+        <w:rPr>
+          <w:color w:val="17365D" w:themeColor="text2" w:themeShade="BF"/>
+          <w:sz w:val="24"/>
+          <w:szCs w:val="24"/>
+        </w:rPr>
+        <w:t xml:space="preserve"> somit kann vorn beiden Klassen die Funktionen Senden einer Neuen Nachricht und Weiterleiten </w:t>
+      </w:r>
+      <w:proofErr w:type="gramStart"/>
+      <w:r>
+        <w:rPr>
+          <w:color w:val="17365D" w:themeColor="text2" w:themeShade="BF"/>
+          <w:sz w:val="24"/>
+          <w:szCs w:val="24"/>
+        </w:rPr>
+        <w:t>bzw..</w:t>
+      </w:r>
+      <w:proofErr w:type="gramEnd"/>
+      <w:r>
+        <w:rPr>
+          <w:color w:val="17365D" w:themeColor="text2" w:themeShade="BF"/>
+          <w:sz w:val="24"/>
+          <w:szCs w:val="24"/>
+        </w:rPr>
+        <w:t xml:space="preserve"> Beantworten genutzt werden.</w:t>
+      </w:r>
+      <w:r>
+        <w:rPr>
+          <w:color w:val="17365D" w:themeColor="text2" w:themeShade="BF"/>
+          <w:sz w:val="24"/>
+          <w:szCs w:val="24"/>
+        </w:rPr>
+        <w:t xml:space="preserve"> </w:t>
+      </w:r>
+    </w:p>
+    <w:p>
+      <w:pPr>
+        <w:keepNext/>
+        <w:rPr>
+          <w:color w:val="17365D" w:themeColor="text2" w:themeShade="BF"/>
+          <w:sz w:val="24"/>
+          <w:szCs w:val="24"/>
+        </w:rPr>
+      </w:pPr>
+    </w:p>
+    <w:p>
+      <w:pPr>
+        <w:keepNext/>
+        <w:rPr>
+          <w:color w:val="17365D" w:themeColor="text2" w:themeShade="BF"/>
+          <w:sz w:val="24"/>
+          <w:szCs w:val="24"/>
+        </w:rPr>
+      </w:pPr>
+      <w:r>
+        <w:rPr>
+          <w:color w:val="17365D" w:themeColor="text2" w:themeShade="BF"/>
+          <w:sz w:val="24"/>
+          <w:szCs w:val="24"/>
+        </w:rPr>
+        <w:t xml:space="preserve">Für das Weiterleiten/ Beantworten wurden in der Klasse </w:t>
+      </w:r>
+      <w:proofErr w:type="spellStart"/>
+      <w:r>
+        <w:rPr>
+          <w:color w:val="17365D" w:themeColor="text2" w:themeShade="BF"/>
+          <w:sz w:val="24"/>
+          <w:szCs w:val="24"/>
+        </w:rPr>
+        <w:t>NeueNachricht</w:t>
+      </w:r>
+      <w:proofErr w:type="spellEnd"/>
+      <w:r>
+        <w:rPr>
+          <w:color w:val="17365D" w:themeColor="text2" w:themeShade="BF"/>
+          <w:sz w:val="24"/>
+          <w:szCs w:val="24"/>
+        </w:rPr>
+        <w:t xml:space="preserve"> Konstruktoren erstellt.</w:t>
+      </w:r>
+    </w:p>
+    <w:p>
+      <w:pPr>
+        <w:keepNext/>
+        <w:rPr>
+          <w:b/>
+          <w:bCs/>
+          <w:color w:val="548DD4" w:themeColor="text2" w:themeTint="99"/>
+          <w:sz w:val="28"/>
+          <w:szCs w:val="28"/>
+        </w:rPr>
+      </w:pPr>
+    </w:p>
+    <w:p>
+      <w:pPr>
+        <w:pStyle w:val="Punktzahl"/>
+        <w:rPr>
+          <w:color w:val="00B050"/>
+        </w:rPr>
+      </w:pPr>
+    </w:p>
+    <w:p>
+      <w:pPr>
+        <w:pStyle w:val="Punktzahl"/>
+        <w:rPr>
+          <w:color w:val="00B050"/>
+        </w:rPr>
+      </w:pPr>
     </w:p>
     <w:p>
       <w:pPr>
@@ -1624,7 +2007,7 @@
       <mc:AlternateContent>
         <mc:Choice Requires="wps">
           <w:drawing>
-            <wp:anchor distT="0" distB="0" distL="114300" distR="114300" simplePos="0" relativeHeight="251658752" behindDoc="0" locked="0" layoutInCell="1" allowOverlap="1" wp14:anchorId="57DB1E18" wp14:editId="0C1E61B4">
+            <wp:anchor distT="0" distB="0" distL="114300" distR="114300" simplePos="0" relativeHeight="251658752" behindDoc="0" locked="0" layoutInCell="1" allowOverlap="1" wp14:anchorId="2A510855" wp14:editId="01B96FA9">
               <wp:simplePos x="0" y="0"/>
               <wp:positionH relativeFrom="column">
                 <wp:posOffset>0</wp:posOffset>
@@ -1685,7 +2068,7 @@
         </mc:Choice>
         <mc:Fallback>
           <w:pict>
-            <v:line w14:anchorId="0C0CC2EA" id="Line 3" o:spid="_x0000_s1026" style="position:absolute;z-index:251658752;visibility:visible;mso-wrap-style:square;mso-width-percent:0;mso-height-percent:0;mso-wrap-distance-left:9pt;mso-wrap-distance-top:0;mso-wrap-distance-right:9pt;mso-wrap-distance-bottom:0;mso-position-horizontal:absolute;mso-position-horizontal-relative:text;mso-position-vertical:absolute;mso-position-vertical-relative:text;mso-width-percent:0;mso-height-percent:0;mso-width-relative:page;mso-height-relative:page" from="0,17.35pt" to="481.9pt,17.35pt" o:gfxdata="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" strokecolor="#009ed5"/>
+            <v:line w14:anchorId="35FFA628" id="Line 3" o:spid="_x0000_s1026" style="position:absolute;z-index:251658752;visibility:visible;mso-wrap-style:square;mso-width-percent:0;mso-height-percent:0;mso-wrap-distance-left:9pt;mso-wrap-distance-top:0;mso-wrap-distance-right:9pt;mso-wrap-distance-bottom:0;mso-position-horizontal:absolute;mso-position-horizontal-relative:text;mso-position-vertical:absolute;mso-position-vertical-relative:text;mso-width-percent:0;mso-height-percent:0;mso-width-relative:page;mso-height-relative:page" from="0,17.35pt" to="481.9pt,17.35pt" o:gfxdata="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" strokecolor="#009ed5"/>
           </w:pict>
         </mc:Fallback>
       </mc:AlternateContent>
@@ -1710,7 +2093,7 @@
       <mc:AlternateContent>
         <mc:Choice Requires="wps">
           <w:drawing>
-            <wp:anchor distT="0" distB="0" distL="114300" distR="114300" simplePos="0" relativeHeight="251657728" behindDoc="0" locked="0" layoutInCell="1" allowOverlap="1" wp14:anchorId="0496E7D9" wp14:editId="2C491ED0">
+            <wp:anchor distT="0" distB="0" distL="114300" distR="114300" simplePos="0" relativeHeight="251657728" behindDoc="0" locked="0" layoutInCell="1" allowOverlap="1" wp14:anchorId="41FD6483" wp14:editId="3105BF53">
               <wp:simplePos x="0" y="0"/>
               <wp:positionH relativeFrom="column">
                 <wp:posOffset>0</wp:posOffset>
@@ -1771,7 +2154,7 @@
         </mc:Choice>
         <mc:Fallback>
           <w:pict>
-            <v:line w14:anchorId="058FA20E" id="Line 2" o:spid="_x0000_s1026" style="position:absolute;z-index:251657728;visibility:visible;mso-wrap-style:square;mso-width-percent:0;mso-height-percent:0;mso-wrap-distance-left:9pt;mso-wrap-distance-top:0;mso-wrap-distance-right:9pt;mso-wrap-distance-bottom:0;mso-position-horizontal:absolute;mso-position-horizontal-relative:text;mso-position-vertical:absolute;mso-position-vertical-relative:text;mso-width-percent:0;mso-height-percent:0;mso-width-relative:page;mso-height-relative:page" from="0,17.35pt" to="481.9pt,17.35pt" o:gfxdata="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" strokecolor="#009ed5"/>
+            <v:line w14:anchorId="6A15FDF1" id="Line 2" o:spid="_x0000_s1026" style="position:absolute;z-index:251657728;visibility:visible;mso-wrap-style:square;mso-width-percent:0;mso-height-percent:0;mso-wrap-distance-left:9pt;mso-wrap-distance-top:0;mso-wrap-distance-right:9pt;mso-wrap-distance-bottom:0;mso-position-horizontal:absolute;mso-position-horizontal-relative:text;mso-position-vertical:absolute;mso-position-vertical-relative:text;mso-width-percent:0;mso-height-percent:0;mso-width-relative:page;mso-height-relative:page" from="0,17.35pt" to="481.9pt,17.35pt" o:gfxdata="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" strokecolor="#009ed5"/>
           </w:pict>
         </mc:Fallback>
       </mc:AlternateContent>
@@ -1796,7 +2179,7 @@
       <mc:AlternateContent>
         <mc:Choice Requires="wps">
           <w:drawing>
-            <wp:anchor distT="0" distB="0" distL="114300" distR="114300" simplePos="0" relativeHeight="251656704" behindDoc="0" locked="0" layoutInCell="1" allowOverlap="1" wp14:anchorId="0C2FE722" wp14:editId="24C2C777">
+            <wp:anchor distT="0" distB="0" distL="114300" distR="114300" simplePos="0" relativeHeight="251656704" behindDoc="0" locked="0" layoutInCell="1" allowOverlap="1" wp14:anchorId="44899371" wp14:editId="6CEA2A0B">
               <wp:simplePos x="0" y="0"/>
               <wp:positionH relativeFrom="column">
                 <wp:posOffset>0</wp:posOffset>
@@ -1857,7 +2240,7 @@
         </mc:Choice>
         <mc:Fallback>
           <w:pict>
-            <v:line w14:anchorId="13201933" id="Line 1" o:spid="_x0000_s1026" style="position:absolute;z-index:251656704;visibility:visible;mso-wrap-style:square;mso-width-percent:0;mso-height-percent:0;mso-wrap-distance-left:9pt;mso-wrap-distance-top:0;mso-wrap-distance-right:9pt;mso-wrap-distance-bottom:0;mso-position-horizontal:absolute;mso-position-horizontal-relative:text;mso-position-vertical:absolute;mso-position-vertical-relative:text;mso-width-percent:0;mso-height-percent:0;mso-width-relative:page;mso-height-relative:page" from="0,17.35pt" to="481.9pt,17.35pt" o:gfxdata="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" strokecolor="#009ed5"/>
+            <v:line w14:anchorId="289F2566" id="Line 1" o:spid="_x0000_s1026" style="position:absolute;z-index:251656704;visibility:visible;mso-wrap-style:square;mso-width-percent:0;mso-height-percent:0;mso-wrap-distance-left:9pt;mso-wrap-distance-top:0;mso-wrap-distance-right:9pt;mso-wrap-distance-bottom:0;mso-position-horizontal:absolute;mso-position-horizontal-relative:text;mso-position-vertical:absolute;mso-position-vertical-relative:text;mso-width-percent:0;mso-height-percent:0;mso-width-relative:page;mso-height-relative:page" from="0,17.35pt" to="481.9pt,17.35pt" o:gfxdata="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" strokecolor="#009ed5"/>
           </w:pict>
         </mc:Fallback>
       </mc:AlternateContent>

</xml_diff>